<commit_message>
resumen de la decima reunión
</commit_message>
<xml_diff>
--- a/development team documents/3 Resumen Reuniones.docx
+++ b/development team documents/3 Resumen Reuniones.docx
@@ -47,7 +47,15 @@
         <w:jc w:val="center"/>
       </w:pPr>
       <w:r>
-        <w:t>Creación del servidor de Discord (medio de comunicación principal).</w:t>
+        <w:t xml:space="preserve">Creación del servidor de </w:t>
+      </w:r>
+      <w:proofErr w:type="spellStart"/>
+      <w:r>
+        <w:t>Discord</w:t>
+      </w:r>
+      <w:proofErr w:type="spellEnd"/>
+      <w:r>
+        <w:t xml:space="preserve"> (medio de comunicación principal).</w:t>
       </w:r>
     </w:p>
     <w:p>
@@ -176,7 +184,15 @@
         <w:t xml:space="preserve">(1) </w:t>
       </w:r>
       <w:r>
-        <w:t xml:space="preserve">de tomar contacto con cada uno de los roles y subequipos que tiene cada miembro asignado. </w:t>
+        <w:t xml:space="preserve">de tomar contacto con cada uno de los roles y </w:t>
+      </w:r>
+      <w:proofErr w:type="spellStart"/>
+      <w:r>
+        <w:t>subequipos</w:t>
+      </w:r>
+      <w:proofErr w:type="spellEnd"/>
+      <w:r>
+        <w:t xml:space="preserve"> que tiene cada miembro asignado. </w:t>
       </w:r>
       <w:r>
         <w:t>Y con el objetivo (2) de tomar conciencia sobre la complejidad del proyecto y ver la viabilidad de la propuesta de diseño del juego.</w:t>
@@ -380,7 +396,15 @@
         <w:t xml:space="preserve"> injustificada</w:t>
       </w:r>
       <w:r>
-        <w:t>] Daniel Yanel Gorrón y Rubén López</w:t>
+        <w:t xml:space="preserve">] Daniel </w:t>
+      </w:r>
+      <w:proofErr w:type="spellStart"/>
+      <w:r>
+        <w:t>Yanel</w:t>
+      </w:r>
+      <w:proofErr w:type="spellEnd"/>
+      <w:r>
+        <w:t xml:space="preserve"> Gorrón y Rubén López</w:t>
       </w:r>
       <w:r>
         <w:t>.</w:t>
@@ -428,8 +452,21 @@
       <w:r>
         <w:t xml:space="preserve">[Falta de asistencia injustificada] </w:t>
       </w:r>
-      <w:r>
-        <w:t>Iubal Nicolás Camjalli Spiegel</w:t>
+      <w:proofErr w:type="spellStart"/>
+      <w:r>
+        <w:t>Iubal</w:t>
+      </w:r>
+      <w:proofErr w:type="spellEnd"/>
+      <w:r>
+        <w:t xml:space="preserve"> Nicolás </w:t>
+      </w:r>
+      <w:proofErr w:type="spellStart"/>
+      <w:r>
+        <w:t>Camjalli</w:t>
+      </w:r>
+      <w:proofErr w:type="spellEnd"/>
+      <w:r>
+        <w:t xml:space="preserve"> Spiegel</w:t>
       </w:r>
       <w:r>
         <w:t xml:space="preserve">, </w:t>
@@ -441,7 +478,15 @@
         <w:t xml:space="preserve">, </w:t>
       </w:r>
       <w:r>
-        <w:t>Daniel Yanel Gorrón</w:t>
+        <w:t xml:space="preserve">Daniel </w:t>
+      </w:r>
+      <w:proofErr w:type="spellStart"/>
+      <w:r>
+        <w:t>Yanel</w:t>
+      </w:r>
+      <w:proofErr w:type="spellEnd"/>
+      <w:r>
+        <w:t xml:space="preserve"> Gorrón</w:t>
       </w:r>
       <w:r>
         <w:t xml:space="preserve">, </w:t>
@@ -473,7 +518,15 @@
         <w:t xml:space="preserve">[Falta de realización de actividades injustificada]  </w:t>
       </w:r>
       <w:r>
-        <w:t>Daniel Yanel Gorrón</w:t>
+        <w:t xml:space="preserve">Daniel </w:t>
+      </w:r>
+      <w:proofErr w:type="spellStart"/>
+      <w:r>
+        <w:t>Yanel</w:t>
+      </w:r>
+      <w:proofErr w:type="spellEnd"/>
+      <w:r>
+        <w:t xml:space="preserve"> Gorrón</w:t>
       </w:r>
       <w:r>
         <w:t xml:space="preserve"> y </w:t>
@@ -624,7 +677,15 @@
         <w:t xml:space="preserve">[Falta de realización de actividades injustificada]  </w:t>
       </w:r>
       <w:r>
-        <w:t>Daniel Yanel Gorrón</w:t>
+        <w:t xml:space="preserve">Daniel </w:t>
+      </w:r>
+      <w:proofErr w:type="spellStart"/>
+      <w:r>
+        <w:t>Yanel</w:t>
+      </w:r>
+      <w:proofErr w:type="spellEnd"/>
+      <w:r>
+        <w:t xml:space="preserve"> Gorrón</w:t>
       </w:r>
       <w:r>
         <w:t xml:space="preserve"> y </w:t>
@@ -660,70 +721,73 @@
           <w:szCs w:val="32"/>
           <w:u w:val="single"/>
         </w:rPr>
-        <w:t>Novena</w:t>
-      </w:r>
-      <w:r>
-        <w:rPr>
-          <w:b/>
-          <w:bCs/>
-          <w:sz w:val="32"/>
-          <w:szCs w:val="32"/>
-          <w:u w:val="single"/>
-        </w:rPr>
-        <w:t xml:space="preserve"> Reunión (</w:t>
-      </w:r>
-      <w:r>
-        <w:rPr>
-          <w:b/>
-          <w:bCs/>
-          <w:sz w:val="32"/>
-          <w:szCs w:val="32"/>
-          <w:u w:val="single"/>
-        </w:rPr>
-        <w:t>03</w:t>
-      </w:r>
-      <w:r>
-        <w:rPr>
-          <w:b/>
-          <w:bCs/>
-          <w:sz w:val="32"/>
-          <w:szCs w:val="32"/>
-          <w:u w:val="single"/>
-        </w:rPr>
-        <w:t>/0</w:t>
-      </w:r>
-      <w:r>
-        <w:rPr>
-          <w:b/>
-          <w:bCs/>
-          <w:sz w:val="32"/>
-          <w:szCs w:val="32"/>
-          <w:u w:val="single"/>
-        </w:rPr>
+        <w:t xml:space="preserve">Novena Reunión (03/05/2022) </w:t>
+      </w:r>
+    </w:p>
+    <w:p>
+      <w:pPr>
+        <w:jc w:val="center"/>
+      </w:pPr>
+      <w:r>
+        <w:t>Puesta en común de todos los avances desarrollados a lo largo de la fase 4.</w:t>
+      </w:r>
+    </w:p>
+    <w:p>
+      <w:pPr>
+        <w:jc w:val="center"/>
+      </w:pPr>
+      <w:r>
+        <w:t>Inicio de la fase 5 de la planificación de desarrollo del proyecto.</w:t>
+      </w:r>
+    </w:p>
+    <w:p>
+      <w:pPr>
+        <w:jc w:val="center"/>
+      </w:pPr>
+    </w:p>
+    <w:p>
+      <w:pPr>
+        <w:jc w:val="center"/>
+        <w:rPr>
+          <w:b/>
+          <w:bCs/>
+          <w:sz w:val="32"/>
+          <w:szCs w:val="32"/>
+          <w:u w:val="single"/>
+        </w:rPr>
+      </w:pPr>
+      <w:r>
+        <w:rPr>
+          <w:b/>
+          <w:bCs/>
+          <w:sz w:val="32"/>
+          <w:szCs w:val="32"/>
+          <w:u w:val="single"/>
+        </w:rPr>
+        <w:t>Decima</w:t>
+      </w:r>
+      <w:r>
+        <w:rPr>
+          <w:b/>
+          <w:bCs/>
+          <w:sz w:val="32"/>
+          <w:szCs w:val="32"/>
+          <w:u w:val="single"/>
+        </w:rPr>
+        <w:t xml:space="preserve"> Reunión (03/05/2022) </w:t>
+      </w:r>
+    </w:p>
+    <w:p>
+      <w:pPr>
+        <w:jc w:val="center"/>
+      </w:pPr>
+      <w:r>
+        <w:t xml:space="preserve">Puesta en común de todos los avances desarrollados a lo largo de la fase </w:t>
+      </w:r>
+      <w:r>
         <w:t>5</w:t>
       </w:r>
       <w:r>
-        <w:rPr>
-          <w:b/>
-          <w:bCs/>
-          <w:sz w:val="32"/>
-          <w:szCs w:val="32"/>
-          <w:u w:val="single"/>
-        </w:rPr>
-        <w:t xml:space="preserve">/2022) </w:t>
-      </w:r>
-    </w:p>
-    <w:p>
-      <w:pPr>
-        <w:jc w:val="center"/>
-      </w:pPr>
-      <w:r>
-        <w:t xml:space="preserve">Puesta en común de todos los avances desarrollados a lo largo de la fase </w:t>
-      </w:r>
-      <w:r>
-        <w:t>4</w:t>
-      </w:r>
-      <w:r>
         <w:t>.</w:t>
       </w:r>
     </w:p>
@@ -735,7 +799,7 @@
         <w:t xml:space="preserve">Inicio de la fase </w:t>
       </w:r>
       <w:r>
-        <w:t>5</w:t>
+        <w:t>6</w:t>
       </w:r>
       <w:r>
         <w:t xml:space="preserve"> de la planificación de desarrollo del proyecto.</w:t>
@@ -745,11 +809,40 @@
       <w:pPr>
         <w:jc w:val="center"/>
       </w:pPr>
-    </w:p>
-    <w:p>
-      <w:pPr>
-        <w:jc w:val="center"/>
-      </w:pPr>
+      <w:r>
+        <w:t xml:space="preserve">[Falta de asistencia injustificada] </w:t>
+      </w:r>
+      <w:r>
+        <w:t>Rubén López</w:t>
+      </w:r>
+      <w:r>
+        <w:t>.</w:t>
+      </w:r>
+    </w:p>
+    <w:p>
+      <w:pPr>
+        <w:jc w:val="center"/>
+      </w:pPr>
+      <w:r>
+        <w:t xml:space="preserve">[Falta de realización de actividades injustificada]  </w:t>
+      </w:r>
+      <w:r>
+        <w:t xml:space="preserve">Daniel </w:t>
+      </w:r>
+      <w:proofErr w:type="spellStart"/>
+      <w:r>
+        <w:t>Yanel</w:t>
+      </w:r>
+      <w:proofErr w:type="spellEnd"/>
+      <w:r>
+        <w:t xml:space="preserve"> Gorrón</w:t>
+      </w:r>
+      <w:r>
+        <w:t xml:space="preserve"> y </w:t>
+      </w:r>
+      <w:r>
+        <w:t>Rubén López</w:t>
+      </w:r>
     </w:p>
     <w:p>
       <w:pPr>
@@ -1164,7 +1257,7 @@
   <w:style w:type="paragraph" w:default="1" w:styleId="Normal">
     <w:name w:val="Normal"/>
     <w:qFormat/>
-    <w:rsid w:val="005840D7"/>
+    <w:rsid w:val="00F149E6"/>
   </w:style>
   <w:style w:type="character" w:default="1" w:styleId="Fuentedeprrafopredeter">
     <w:name w:val="Default Paragraph Font"/>

</xml_diff>

<commit_message>
correción del resumen de la decima reunión
</commit_message>
<xml_diff>
--- a/development team documents/3 Resumen Reuniones.docx
+++ b/development team documents/3 Resumen Reuniones.docx
@@ -47,15 +47,7 @@
         <w:jc w:val="center"/>
       </w:pPr>
       <w:r>
-        <w:t xml:space="preserve">Creación del servidor de </w:t>
-      </w:r>
-      <w:proofErr w:type="spellStart"/>
-      <w:r>
-        <w:t>Discord</w:t>
-      </w:r>
-      <w:proofErr w:type="spellEnd"/>
-      <w:r>
-        <w:t xml:space="preserve"> (medio de comunicación principal).</w:t>
+        <w:t>Creación del servidor de Discord (medio de comunicación principal).</w:t>
       </w:r>
     </w:p>
     <w:p>
@@ -184,15 +176,7 @@
         <w:t xml:space="preserve">(1) </w:t>
       </w:r>
       <w:r>
-        <w:t xml:space="preserve">de tomar contacto con cada uno de los roles y </w:t>
-      </w:r>
-      <w:proofErr w:type="spellStart"/>
-      <w:r>
-        <w:t>subequipos</w:t>
-      </w:r>
-      <w:proofErr w:type="spellEnd"/>
-      <w:r>
-        <w:t xml:space="preserve"> que tiene cada miembro asignado. </w:t>
+        <w:t xml:space="preserve">de tomar contacto con cada uno de los roles y subequipos que tiene cada miembro asignado. </w:t>
       </w:r>
       <w:r>
         <w:t>Y con el objetivo (2) de tomar conciencia sobre la complejidad del proyecto y ver la viabilidad de la propuesta de diseño del juego.</w:t>
@@ -396,15 +380,7 @@
         <w:t xml:space="preserve"> injustificada</w:t>
       </w:r>
       <w:r>
-        <w:t xml:space="preserve">] Daniel </w:t>
-      </w:r>
-      <w:proofErr w:type="spellStart"/>
-      <w:r>
-        <w:t>Yanel</w:t>
-      </w:r>
-      <w:proofErr w:type="spellEnd"/>
-      <w:r>
-        <w:t xml:space="preserve"> Gorrón y Rubén López</w:t>
+        <w:t>] Daniel Yanel Gorrón y Rubén López</w:t>
       </w:r>
       <w:r>
         <w:t>.</w:t>
@@ -452,21 +428,8 @@
       <w:r>
         <w:t xml:space="preserve">[Falta de asistencia injustificada] </w:t>
       </w:r>
-      <w:proofErr w:type="spellStart"/>
-      <w:r>
-        <w:t>Iubal</w:t>
-      </w:r>
-      <w:proofErr w:type="spellEnd"/>
-      <w:r>
-        <w:t xml:space="preserve"> Nicolás </w:t>
-      </w:r>
-      <w:proofErr w:type="spellStart"/>
-      <w:r>
-        <w:t>Camjalli</w:t>
-      </w:r>
-      <w:proofErr w:type="spellEnd"/>
-      <w:r>
-        <w:t xml:space="preserve"> Spiegel</w:t>
+      <w:r>
+        <w:t>Iubal Nicolás Camjalli Spiegel</w:t>
       </w:r>
       <w:r>
         <w:t xml:space="preserve">, </w:t>
@@ -478,15 +441,7 @@
         <w:t xml:space="preserve">, </w:t>
       </w:r>
       <w:r>
-        <w:t xml:space="preserve">Daniel </w:t>
-      </w:r>
-      <w:proofErr w:type="spellStart"/>
-      <w:r>
-        <w:t>Yanel</w:t>
-      </w:r>
-      <w:proofErr w:type="spellEnd"/>
-      <w:r>
-        <w:t xml:space="preserve"> Gorrón</w:t>
+        <w:t>Daniel Yanel Gorrón</w:t>
       </w:r>
       <w:r>
         <w:t xml:space="preserve">, </w:t>
@@ -518,15 +473,7 @@
         <w:t xml:space="preserve">[Falta de realización de actividades injustificada]  </w:t>
       </w:r>
       <w:r>
-        <w:t xml:space="preserve">Daniel </w:t>
-      </w:r>
-      <w:proofErr w:type="spellStart"/>
-      <w:r>
-        <w:t>Yanel</w:t>
-      </w:r>
-      <w:proofErr w:type="spellEnd"/>
-      <w:r>
-        <w:t xml:space="preserve"> Gorrón</w:t>
+        <w:t>Daniel Yanel Gorrón</w:t>
       </w:r>
       <w:r>
         <w:t xml:space="preserve"> y </w:t>
@@ -677,15 +624,7 @@
         <w:t xml:space="preserve">[Falta de realización de actividades injustificada]  </w:t>
       </w:r>
       <w:r>
-        <w:t xml:space="preserve">Daniel </w:t>
-      </w:r>
-      <w:proofErr w:type="spellStart"/>
-      <w:r>
-        <w:t>Yanel</w:t>
-      </w:r>
-      <w:proofErr w:type="spellEnd"/>
-      <w:r>
-        <w:t xml:space="preserve"> Gorrón</w:t>
+        <w:t>Daniel Yanel Gorrón</w:t>
       </w:r>
       <w:r>
         <w:t xml:space="preserve"> y </w:t>
@@ -764,28 +703,54 @@
           <w:szCs w:val="32"/>
           <w:u w:val="single"/>
         </w:rPr>
-        <w:t>Decima</w:t>
-      </w:r>
-      <w:r>
-        <w:rPr>
-          <w:b/>
-          <w:bCs/>
-          <w:sz w:val="32"/>
-          <w:szCs w:val="32"/>
-          <w:u w:val="single"/>
-        </w:rPr>
-        <w:t xml:space="preserve"> Reunión (03/05/2022) </w:t>
-      </w:r>
-    </w:p>
-    <w:p>
-      <w:pPr>
-        <w:jc w:val="center"/>
-      </w:pPr>
-      <w:r>
-        <w:t xml:space="preserve">Puesta en común de todos los avances desarrollados a lo largo de la fase </w:t>
-      </w:r>
-      <w:r>
-        <w:t>5</w:t>
+        <w:t>Decima Reunión (</w:t>
+      </w:r>
+      <w:r>
+        <w:rPr>
+          <w:b/>
+          <w:bCs/>
+          <w:sz w:val="32"/>
+          <w:szCs w:val="32"/>
+          <w:u w:val="single"/>
+        </w:rPr>
+        <w:t>10</w:t>
+      </w:r>
+      <w:r>
+        <w:rPr>
+          <w:b/>
+          <w:bCs/>
+          <w:sz w:val="32"/>
+          <w:szCs w:val="32"/>
+          <w:u w:val="single"/>
+        </w:rPr>
+        <w:t xml:space="preserve">/05/2022) </w:t>
+      </w:r>
+    </w:p>
+    <w:p>
+      <w:pPr>
+        <w:jc w:val="center"/>
+      </w:pPr>
+      <w:r>
+        <w:t>Puesta en común de todos los avances desarrollados a lo largo de la fase 5.</w:t>
+      </w:r>
+    </w:p>
+    <w:p>
+      <w:pPr>
+        <w:jc w:val="center"/>
+      </w:pPr>
+      <w:r>
+        <w:t>Inicio de la fase 6 de la planificación de desarrollo del proyecto.</w:t>
+      </w:r>
+    </w:p>
+    <w:p>
+      <w:pPr>
+        <w:jc w:val="center"/>
+      </w:pPr>
+      <w:r>
+        <w:t xml:space="preserve">[Falta de asistencia injustificada] </w:t>
+      </w:r>
+      <w:r>
+        <w:t>Rubén López</w:t>
       </w:r>
       <w:r>
         <w:t>.</w:t>
@@ -796,46 +761,10 @@
         <w:jc w:val="center"/>
       </w:pPr>
       <w:r>
-        <w:t xml:space="preserve">Inicio de la fase </w:t>
-      </w:r>
-      <w:r>
-        <w:t>6</w:t>
-      </w:r>
-      <w:r>
-        <w:t xml:space="preserve"> de la planificación de desarrollo del proyecto.</w:t>
-      </w:r>
-    </w:p>
-    <w:p>
-      <w:pPr>
-        <w:jc w:val="center"/>
-      </w:pPr>
-      <w:r>
-        <w:t xml:space="preserve">[Falta de asistencia injustificada] </w:t>
-      </w:r>
-      <w:r>
-        <w:t>Rubén López</w:t>
-      </w:r>
-      <w:r>
-        <w:t>.</w:t>
-      </w:r>
-    </w:p>
-    <w:p>
-      <w:pPr>
-        <w:jc w:val="center"/>
-      </w:pPr>
-      <w:r>
         <w:t xml:space="preserve">[Falta de realización de actividades injustificada]  </w:t>
       </w:r>
       <w:r>
-        <w:t xml:space="preserve">Daniel </w:t>
-      </w:r>
-      <w:proofErr w:type="spellStart"/>
-      <w:r>
-        <w:t>Yanel</w:t>
-      </w:r>
-      <w:proofErr w:type="spellEnd"/>
-      <w:r>
-        <w:t xml:space="preserve"> Gorrón</w:t>
+        <w:t>Daniel Yanel Gorrón</w:t>
       </w:r>
       <w:r>
         <w:t xml:space="preserve"> y </w:t>

</xml_diff>